<commit_message>
added new github link
</commit_message>
<xml_diff>
--- a/LarryRuhMgmtResume2019.docx
+++ b/LarryRuhMgmtResume2019.docx
@@ -13,234 +13,228 @@
       </w:pPr>
       <w:bookmarkStart w:id="0" w:name="OLE_LINK1"/>
       <w:bookmarkStart w:id="1" w:name="OLE_LINK2"/>
+      <w:r>
+        <w:rPr>
+          <w:rFonts w:asciiTheme="majorHAnsi" w:hAnsiTheme="majorHAnsi"/>
+          <w:sz w:val="28"/>
+          <w:szCs w:val="28"/>
+        </w:rPr>
+        <w:t>La</w:t>
+      </w:r>
+      <w:r>
+        <w:rPr>
+          <w:rFonts w:asciiTheme="majorHAnsi" w:hAnsiTheme="majorHAnsi"/>
+          <w:sz w:val="28"/>
+          <w:szCs w:val="28"/>
+        </w:rPr>
+        <w:t>rry J.</w:t>
+      </w:r>
+      <w:r>
+        <w:rPr>
+          <w:rFonts w:asciiTheme="majorHAnsi" w:hAnsiTheme="majorHAnsi"/>
+          <w:sz w:val="28"/>
+          <w:szCs w:val="28"/>
+        </w:rPr>
+        <w:t xml:space="preserve"> Ruh</w:t>
+      </w:r>
+      <w:r>
+        <w:rPr>
+          <w:rFonts w:asciiTheme="majorHAnsi" w:hAnsiTheme="majorHAnsi"/>
+          <w:sz w:val="32"/>
+        </w:rPr>
+        <w:t xml:space="preserve"> </w:t>
+      </w:r>
+      <w:r>
+        <w:rPr>
+          <w:rFonts w:asciiTheme="majorHAnsi" w:hAnsiTheme="majorHAnsi"/>
+        </w:rPr>
+        <w:t xml:space="preserve">         </w:t>
+      </w:r>
+      <w:r>
+        <w:rPr>
+          <w:rFonts w:asciiTheme="majorHAnsi" w:hAnsiTheme="majorHAnsi"/>
+        </w:rPr>
+        <w:t xml:space="preserve">  </w:t>
+      </w:r>
+      <w:r>
+        <w:rPr>
+          <w:rFonts w:asciiTheme="majorHAnsi" w:hAnsiTheme="majorHAnsi"/>
+        </w:rPr>
+        <w:t xml:space="preserve">   </w:t>
+      </w:r>
+      <w:r>
+        <w:rPr>
+          <w:rFonts w:asciiTheme="majorHAnsi" w:hAnsiTheme="majorHAnsi"/>
+        </w:rPr>
+        <w:t xml:space="preserve">         </w:t>
+      </w:r>
+      <w:r>
+        <w:rPr>
+          <w:rFonts w:asciiTheme="majorHAnsi" w:hAnsiTheme="majorHAnsi"/>
+        </w:rPr>
+        <w:t xml:space="preserve">     </w:t>
+      </w:r>
+      <w:r>
+        <w:rPr>
+          <w:rFonts w:asciiTheme="majorHAnsi" w:hAnsiTheme="majorHAnsi"/>
+        </w:rPr>
+        <w:t xml:space="preserve">    </w:t>
+      </w:r>
+      <w:r>
+        <w:rPr>
+          <w:rFonts w:asciiTheme="majorHAnsi" w:hAnsiTheme="majorHAnsi"/>
+        </w:rPr>
+        <w:t xml:space="preserve">  </w:t>
+      </w:r>
+      <w:r>
+        <w:rPr>
+          <w:rFonts w:asciiTheme="majorHAnsi" w:hAnsiTheme="majorHAnsi"/>
+          <w:b w:val="0"/>
+          <w:sz w:val="24"/>
+        </w:rPr>
+        <w:tab/>
+      </w:r>
+      <w:r>
+        <w:rPr>
+          <w:rFonts w:asciiTheme="majorHAnsi" w:hAnsiTheme="majorHAnsi"/>
+          <w:b w:val="0"/>
+          <w:sz w:val="24"/>
+        </w:rPr>
+        <w:tab/>
+      </w:r>
+      <w:r>
+        <w:rPr>
+          <w:rFonts w:asciiTheme="majorHAnsi" w:hAnsiTheme="majorHAnsi"/>
+          <w:b w:val="0"/>
+          <w:sz w:val="24"/>
+        </w:rPr>
+        <w:tab/>
+        <w:t xml:space="preserve"> </w:t>
+      </w:r>
+      <w:r>
+        <w:rPr>
+          <w:rFonts w:asciiTheme="majorHAnsi" w:hAnsiTheme="majorHAnsi"/>
+          <w:b w:val="0"/>
+          <w:sz w:val="24"/>
+        </w:rPr>
+        <w:t xml:space="preserve">       </w:t>
+      </w:r>
+      <w:r>
+        <w:rPr>
+          <w:rFonts w:asciiTheme="majorHAnsi" w:hAnsiTheme="majorHAnsi"/>
+          <w:b w:val="0"/>
+          <w:sz w:val="24"/>
+        </w:rPr>
+        <w:t>Omaha, Nebraska 68124</w:t>
+      </w:r>
+    </w:p>
+    <w:p>
+      <w:pPr>
+        <w:contextualSpacing/>
+        <w:rPr>
+          <w:rFonts w:asciiTheme="majorHAnsi" w:hAnsiTheme="majorHAnsi"/>
+        </w:rPr>
+      </w:pPr>
+      <w:r>
+        <w:rPr>
+          <w:rFonts w:asciiTheme="majorHAnsi" w:hAnsiTheme="majorHAnsi"/>
+        </w:rPr>
+        <w:t>Email: larry@ljruh.com</w:t>
+      </w:r>
+      <w:r>
+        <w:rPr>
+          <w:rFonts w:asciiTheme="majorHAnsi" w:hAnsiTheme="majorHAnsi"/>
+          <w:bdr w:val="none" w:sz="0" w:space="0" w:color="auto" w:frame="1"/>
+          <w:shd w:val="clear" w:color="auto" w:fill="FFFFFF"/>
+        </w:rPr>
+        <w:t xml:space="preserve">         </w:t>
+      </w:r>
+      <w:r>
+        <w:rPr>
+          <w:rFonts w:asciiTheme="majorHAnsi" w:hAnsiTheme="majorHAnsi"/>
+          <w:bdr w:val="none" w:sz="0" w:space="0" w:color="auto" w:frame="1"/>
+          <w:shd w:val="clear" w:color="auto" w:fill="FFFFFF"/>
+        </w:rPr>
+        <w:t xml:space="preserve">    </w:t>
+      </w:r>
+      <w:r>
+        <w:rPr>
+          <w:rFonts w:asciiTheme="majorHAnsi" w:hAnsiTheme="majorHAnsi"/>
+          <w:bdr w:val="none" w:sz="0" w:space="0" w:color="auto" w:frame="1"/>
+          <w:shd w:val="clear" w:color="auto" w:fill="FFFFFF"/>
+        </w:rPr>
+        <w:t xml:space="preserve">        </w:t>
+      </w:r>
+      <w:r>
+        <w:rPr>
+          <w:rFonts w:asciiTheme="majorHAnsi" w:hAnsiTheme="majorHAnsi"/>
+          <w:bdr w:val="none" w:sz="0" w:space="0" w:color="auto" w:frame="1"/>
+          <w:shd w:val="clear" w:color="auto" w:fill="FFFFFF"/>
+        </w:rPr>
+        <w:t>www.linkedin.com/in/larry-ruh</w:t>
+      </w:r>
+      <w:r>
+        <w:rPr>
+          <w:rFonts w:asciiTheme="majorHAnsi" w:hAnsiTheme="majorHAnsi"/>
+          <w:bdr w:val="none" w:sz="0" w:space="0" w:color="auto" w:frame="1"/>
+          <w:shd w:val="clear" w:color="auto" w:fill="FFFFFF"/>
+        </w:rPr>
+        <w:t xml:space="preserve">                     </w:t>
+      </w:r>
+      <w:r>
+        <w:rPr>
+          <w:rFonts w:asciiTheme="majorHAnsi" w:hAnsiTheme="majorHAnsi"/>
+          <w:bdr w:val="none" w:sz="0" w:space="0" w:color="auto" w:frame="1"/>
+          <w:shd w:val="clear" w:color="auto" w:fill="FFFFFF"/>
+        </w:rPr>
+        <w:t xml:space="preserve"> </w:t>
+      </w:r>
+      <w:r>
+        <w:rPr>
+          <w:rFonts w:asciiTheme="majorHAnsi" w:hAnsiTheme="majorHAnsi"/>
+        </w:rPr>
+        <w:t>Mobile</w:t>
+      </w:r>
+      <w:r>
+        <w:rPr>
+          <w:rFonts w:asciiTheme="majorHAnsi" w:hAnsiTheme="majorHAnsi"/>
+        </w:rPr>
+        <w:t>: (402) 212-5735</w:t>
+      </w:r>
+    </w:p>
+    <w:p>
+      <w:pPr>
+        <w:tabs>
+          <w:tab w:val="left" w:pos="1047"/>
+        </w:tabs>
+        <w:contextualSpacing/>
+        <w:jc w:val="center"/>
+        <w:rPr>
+          <w:rFonts w:ascii="Calibri" w:hAnsi="Calibri" w:cs="Calibri"/>
+        </w:rPr>
+      </w:pPr>
       <w:bookmarkStart w:id="2" w:name="_GoBack"/>
       <w:bookmarkEnd w:id="2"/>
       <w:r>
         <w:rPr>
-          <w:rFonts w:asciiTheme="majorHAnsi" w:hAnsiTheme="majorHAnsi"/>
-          <w:sz w:val="28"/>
-          <w:szCs w:val="28"/>
-        </w:rPr>
-        <w:t>La</w:t>
-      </w:r>
-      <w:r>
-        <w:rPr>
-          <w:rFonts w:asciiTheme="majorHAnsi" w:hAnsiTheme="majorHAnsi"/>
-          <w:sz w:val="28"/>
-          <w:szCs w:val="28"/>
-        </w:rPr>
-        <w:t>rry J.</w:t>
-      </w:r>
-      <w:r>
-        <w:rPr>
-          <w:rFonts w:asciiTheme="majorHAnsi" w:hAnsiTheme="majorHAnsi"/>
-          <w:sz w:val="28"/>
-          <w:szCs w:val="28"/>
-        </w:rPr>
-        <w:t xml:space="preserve"> Ruh</w:t>
-      </w:r>
-      <w:r>
-        <w:rPr>
-          <w:rFonts w:asciiTheme="majorHAnsi" w:hAnsiTheme="majorHAnsi"/>
-          <w:sz w:val="32"/>
-        </w:rPr>
-        <w:t xml:space="preserve"> </w:t>
-      </w:r>
-      <w:r>
-        <w:rPr>
-          <w:rFonts w:asciiTheme="majorHAnsi" w:hAnsiTheme="majorHAnsi"/>
-        </w:rPr>
-        <w:t xml:space="preserve">         </w:t>
-      </w:r>
-      <w:r>
-        <w:rPr>
-          <w:rFonts w:asciiTheme="majorHAnsi" w:hAnsiTheme="majorHAnsi"/>
-        </w:rPr>
-        <w:t xml:space="preserve">  </w:t>
-      </w:r>
-      <w:r>
-        <w:rPr>
-          <w:rFonts w:asciiTheme="majorHAnsi" w:hAnsiTheme="majorHAnsi"/>
-        </w:rPr>
-        <w:t xml:space="preserve">   </w:t>
-      </w:r>
-      <w:r>
-        <w:rPr>
-          <w:rFonts w:asciiTheme="majorHAnsi" w:hAnsiTheme="majorHAnsi"/>
-        </w:rPr>
-        <w:t xml:space="preserve">         </w:t>
-      </w:r>
-      <w:r>
-        <w:rPr>
-          <w:rFonts w:asciiTheme="majorHAnsi" w:hAnsiTheme="majorHAnsi"/>
-        </w:rPr>
-        <w:t xml:space="preserve">     </w:t>
-      </w:r>
-      <w:r>
-        <w:rPr>
-          <w:rFonts w:asciiTheme="majorHAnsi" w:hAnsiTheme="majorHAnsi"/>
-        </w:rPr>
-        <w:t xml:space="preserve">    </w:t>
-      </w:r>
-      <w:r>
-        <w:rPr>
-          <w:rFonts w:asciiTheme="majorHAnsi" w:hAnsiTheme="majorHAnsi"/>
-        </w:rPr>
-        <w:t xml:space="preserve">  </w:t>
-      </w:r>
-      <w:r>
-        <w:rPr>
-          <w:rFonts w:asciiTheme="majorHAnsi" w:hAnsiTheme="majorHAnsi"/>
-          <w:b w:val="0"/>
-          <w:sz w:val="24"/>
-        </w:rPr>
-        <w:tab/>
-      </w:r>
-      <w:r>
-        <w:rPr>
-          <w:rFonts w:asciiTheme="majorHAnsi" w:hAnsiTheme="majorHAnsi"/>
-          <w:b w:val="0"/>
-          <w:sz w:val="24"/>
-        </w:rPr>
-        <w:tab/>
-      </w:r>
-      <w:r>
-        <w:rPr>
-          <w:rFonts w:asciiTheme="majorHAnsi" w:hAnsiTheme="majorHAnsi"/>
-          <w:b w:val="0"/>
-          <w:sz w:val="24"/>
-        </w:rPr>
-        <w:tab/>
-        <w:t xml:space="preserve"> </w:t>
-      </w:r>
-      <w:r>
-        <w:rPr>
-          <w:rFonts w:asciiTheme="majorHAnsi" w:hAnsiTheme="majorHAnsi"/>
-          <w:b w:val="0"/>
-          <w:sz w:val="24"/>
-        </w:rPr>
-        <w:t xml:space="preserve">       </w:t>
-      </w:r>
-      <w:r>
-        <w:rPr>
-          <w:rFonts w:asciiTheme="majorHAnsi" w:hAnsiTheme="majorHAnsi"/>
-          <w:b w:val="0"/>
-          <w:sz w:val="24"/>
-        </w:rPr>
-        <w:t>Omaha, Nebraska 68124</w:t>
-      </w:r>
-    </w:p>
-    <w:p>
-      <w:pPr>
-        <w:contextualSpacing/>
-        <w:rPr>
-          <w:rFonts w:asciiTheme="majorHAnsi" w:hAnsiTheme="majorHAnsi"/>
-        </w:rPr>
-      </w:pPr>
-      <w:r>
-        <w:rPr>
-          <w:rFonts w:asciiTheme="majorHAnsi" w:hAnsiTheme="majorHAnsi"/>
-        </w:rPr>
-        <w:t>Email: larry@ljruh.com</w:t>
-      </w:r>
-      <w:r>
-        <w:rPr>
-          <w:rFonts w:asciiTheme="majorHAnsi" w:hAnsiTheme="majorHAnsi"/>
-          <w:bdr w:val="none" w:sz="0" w:space="0" w:color="auto" w:frame="1"/>
-          <w:shd w:val="clear" w:color="auto" w:fill="FFFFFF"/>
-        </w:rPr>
-        <w:t xml:space="preserve">         </w:t>
-      </w:r>
-      <w:r>
-        <w:rPr>
-          <w:rFonts w:asciiTheme="majorHAnsi" w:hAnsiTheme="majorHAnsi"/>
-          <w:bdr w:val="none" w:sz="0" w:space="0" w:color="auto" w:frame="1"/>
-          <w:shd w:val="clear" w:color="auto" w:fill="FFFFFF"/>
-        </w:rPr>
-        <w:t xml:space="preserve">    </w:t>
-      </w:r>
-      <w:r>
-        <w:rPr>
-          <w:rFonts w:asciiTheme="majorHAnsi" w:hAnsiTheme="majorHAnsi"/>
-          <w:bdr w:val="none" w:sz="0" w:space="0" w:color="auto" w:frame="1"/>
-          <w:shd w:val="clear" w:color="auto" w:fill="FFFFFF"/>
-        </w:rPr>
-        <w:t xml:space="preserve">        </w:t>
-      </w:r>
-      <w:r>
-        <w:rPr>
-          <w:rFonts w:asciiTheme="majorHAnsi" w:hAnsiTheme="majorHAnsi"/>
-          <w:bdr w:val="none" w:sz="0" w:space="0" w:color="auto" w:frame="1"/>
-          <w:shd w:val="clear" w:color="auto" w:fill="FFFFFF"/>
-        </w:rPr>
-        <w:t>www.linkedin.com/in/larry-ruh</w:t>
-      </w:r>
-      <w:r>
-        <w:rPr>
-          <w:rFonts w:asciiTheme="majorHAnsi" w:hAnsiTheme="majorHAnsi"/>
-          <w:bdr w:val="none" w:sz="0" w:space="0" w:color="auto" w:frame="1"/>
-          <w:shd w:val="clear" w:color="auto" w:fill="FFFFFF"/>
-        </w:rPr>
-        <w:t xml:space="preserve">                     </w:t>
-      </w:r>
-      <w:r>
-        <w:rPr>
-          <w:rFonts w:asciiTheme="majorHAnsi" w:hAnsiTheme="majorHAnsi"/>
-          <w:bdr w:val="none" w:sz="0" w:space="0" w:color="auto" w:frame="1"/>
-          <w:shd w:val="clear" w:color="auto" w:fill="FFFFFF"/>
-        </w:rPr>
-        <w:t xml:space="preserve"> </w:t>
-      </w:r>
-      <w:r>
-        <w:rPr>
-          <w:rFonts w:asciiTheme="majorHAnsi" w:hAnsiTheme="majorHAnsi"/>
-        </w:rPr>
-        <w:t>Mobile</w:t>
-      </w:r>
-      <w:r>
-        <w:rPr>
-          <w:rFonts w:asciiTheme="majorHAnsi" w:hAnsiTheme="majorHAnsi"/>
-        </w:rPr>
-        <w:t>: (402) 212-5735</w:t>
-      </w:r>
-    </w:p>
-    <w:p>
-      <w:pPr>
+          <w:rFonts w:ascii="Calibri" w:hAnsi="Calibri" w:cs="Calibri"/>
+        </w:rPr>
+        <w:t>https://larryruh.github.io</w:t>
+      </w:r>
+    </w:p>
+    <w:p>
+      <w:pPr>
+        <w:tabs>
+          <w:tab w:val="left" w:pos="1047"/>
+        </w:tabs>
         <w:contextualSpacing/>
         <w:jc w:val="center"/>
         <w:rPr>
           <w:rFonts w:asciiTheme="majorHAnsi" w:hAnsiTheme="majorHAnsi"/>
-          <w:bdr w:val="none" w:sz="0" w:space="0" w:color="auto" w:frame="1"/>
-          <w:shd w:val="clear" w:color="auto" w:fill="FFFFFF"/>
-        </w:rPr>
-      </w:pPr>
-      <w:r>
-        <w:rPr>
-          <w:rFonts w:asciiTheme="majorHAnsi" w:hAnsiTheme="majorHAnsi"/>
-        </w:rPr>
-        <w:t>https://github.com/larrryruh</w:t>
-      </w:r>
-    </w:p>
-    <w:p>
-      <w:pPr>
-        <w:tabs>
-          <w:tab w:val="left" w:pos="1047"/>
-        </w:tabs>
-        <w:contextualSpacing/>
-        <w:rPr>
-          <w:rFonts w:asciiTheme="majorHAnsi" w:hAnsiTheme="majorHAnsi"/>
           <w:b/>
           <w:i/>
         </w:rPr>
       </w:pPr>
-      <w:r>
-        <w:rPr>
-          <w:rFonts w:asciiTheme="majorHAnsi" w:hAnsiTheme="majorHAnsi"/>
-          <w:b/>
-          <w:i/>
-        </w:rPr>
-        <w:tab/>
-      </w:r>
     </w:p>
     <w:p>
       <w:pPr>
@@ -1674,43 +1668,39 @@
           <w:sz w:val="20"/>
           <w:szCs w:val="20"/>
         </w:rPr>
-        <w:t xml:space="preserve">, REST and SOAP Web services,  </w:t>
-      </w:r>
-      <w:proofErr w:type="spellStart"/>
+        <w:t xml:space="preserve">, REST and SOAP Web services,  Webshere/IIB, Weblogic, Oracle Forms, Oracle Reports, Oracle ADF, ASP, </w:t>
+      </w:r>
       <w:r>
         <w:rPr>
           <w:rFonts w:asciiTheme="majorHAnsi" w:hAnsiTheme="majorHAnsi"/>
           <w:sz w:val="20"/>
           <w:szCs w:val="20"/>
         </w:rPr>
-        <w:t>Webshere</w:t>
-      </w:r>
-      <w:proofErr w:type="spellEnd"/>
+        <w:t xml:space="preserve">HTML, DHTML, CSS, </w:t>
+      </w:r>
       <w:r>
         <w:rPr>
           <w:rFonts w:asciiTheme="majorHAnsi" w:hAnsiTheme="majorHAnsi"/>
           <w:sz w:val="20"/>
           <w:szCs w:val="20"/>
         </w:rPr>
-        <w:t xml:space="preserve">/IIB, </w:t>
-      </w:r>
-      <w:proofErr w:type="spellStart"/>
+        <w:t xml:space="preserve">Javascript, </w:t>
+      </w:r>
       <w:r>
         <w:rPr>
           <w:rFonts w:asciiTheme="majorHAnsi" w:hAnsiTheme="majorHAnsi"/>
           <w:sz w:val="20"/>
           <w:szCs w:val="20"/>
         </w:rPr>
-        <w:t>Weblogic</w:t>
-      </w:r>
-      <w:proofErr w:type="spellEnd"/>
+        <w:t xml:space="preserve">VBscript, </w:t>
+      </w:r>
       <w:r>
         <w:rPr>
           <w:rFonts w:asciiTheme="majorHAnsi" w:hAnsiTheme="majorHAnsi"/>
           <w:sz w:val="20"/>
           <w:szCs w:val="20"/>
         </w:rPr>
-        <w:t xml:space="preserve">, Oracle Forms, Oracle Reports, Oracle ADF, ASP, </w:t>
+        <w:t>COM, JQuer</w:t>
       </w:r>
       <w:r>
         <w:rPr>
@@ -1718,119 +1708,39 @@
           <w:sz w:val="20"/>
           <w:szCs w:val="20"/>
         </w:rPr>
-        <w:t xml:space="preserve">HTML, DHTML, CSS, </w:t>
-      </w:r>
-      <w:proofErr w:type="spellStart"/>
+        <w:t>y, JSON</w:t>
+      </w:r>
       <w:r>
         <w:rPr>
           <w:rFonts w:asciiTheme="majorHAnsi" w:hAnsiTheme="majorHAnsi"/>
           <w:sz w:val="20"/>
           <w:szCs w:val="20"/>
         </w:rPr>
-        <w:t>Javascript</w:t>
-      </w:r>
-      <w:proofErr w:type="spellEnd"/>
+        <w:t xml:space="preserve">, </w:t>
+      </w:r>
       <w:r>
         <w:rPr>
           <w:rFonts w:asciiTheme="majorHAnsi" w:hAnsiTheme="majorHAnsi"/>
           <w:sz w:val="20"/>
           <w:szCs w:val="20"/>
         </w:rPr>
-        <w:t xml:space="preserve">, </w:t>
-      </w:r>
-      <w:proofErr w:type="spellStart"/>
+        <w:t xml:space="preserve">JSP, AJAX, </w:t>
+      </w:r>
       <w:r>
         <w:rPr>
           <w:rFonts w:asciiTheme="majorHAnsi" w:hAnsiTheme="majorHAnsi"/>
           <w:sz w:val="20"/>
           <w:szCs w:val="20"/>
         </w:rPr>
-        <w:t>VBscript</w:t>
-      </w:r>
-      <w:proofErr w:type="spellEnd"/>
+        <w:t xml:space="preserve">Apex Scripting, several proprietary claims systems, </w:t>
+      </w:r>
       <w:r>
         <w:rPr>
           <w:rFonts w:asciiTheme="majorHAnsi" w:hAnsiTheme="majorHAnsi"/>
           <w:sz w:val="20"/>
           <w:szCs w:val="20"/>
         </w:rPr>
-        <w:t xml:space="preserve">, </w:t>
-      </w:r>
-      <w:r>
-        <w:rPr>
-          <w:rFonts w:asciiTheme="majorHAnsi" w:hAnsiTheme="majorHAnsi"/>
-          <w:sz w:val="20"/>
-          <w:szCs w:val="20"/>
-        </w:rPr>
-        <w:t xml:space="preserve">COM, </w:t>
-      </w:r>
-      <w:proofErr w:type="spellStart"/>
-      <w:r>
-        <w:rPr>
-          <w:rFonts w:asciiTheme="majorHAnsi" w:hAnsiTheme="majorHAnsi"/>
-          <w:sz w:val="20"/>
-          <w:szCs w:val="20"/>
-        </w:rPr>
-        <w:t>JQuer</w:t>
-      </w:r>
-      <w:r>
-        <w:rPr>
-          <w:rFonts w:asciiTheme="majorHAnsi" w:hAnsiTheme="majorHAnsi"/>
-          <w:sz w:val="20"/>
-          <w:szCs w:val="20"/>
-        </w:rPr>
-        <w:t>y</w:t>
-      </w:r>
-      <w:proofErr w:type="spellEnd"/>
-      <w:r>
-        <w:rPr>
-          <w:rFonts w:asciiTheme="majorHAnsi" w:hAnsiTheme="majorHAnsi"/>
-          <w:sz w:val="20"/>
-          <w:szCs w:val="20"/>
-        </w:rPr>
-        <w:t>, JSON</w:t>
-      </w:r>
-      <w:r>
-        <w:rPr>
-          <w:rFonts w:asciiTheme="majorHAnsi" w:hAnsiTheme="majorHAnsi"/>
-          <w:sz w:val="20"/>
-          <w:szCs w:val="20"/>
-        </w:rPr>
-        <w:t xml:space="preserve">, </w:t>
-      </w:r>
-      <w:r>
-        <w:rPr>
-          <w:rFonts w:asciiTheme="majorHAnsi" w:hAnsiTheme="majorHAnsi"/>
-          <w:sz w:val="20"/>
-          <w:szCs w:val="20"/>
-        </w:rPr>
-        <w:t xml:space="preserve">JSP, AJAX, </w:t>
-      </w:r>
-      <w:r>
-        <w:rPr>
-          <w:rFonts w:asciiTheme="majorHAnsi" w:hAnsiTheme="majorHAnsi"/>
-          <w:sz w:val="20"/>
-          <w:szCs w:val="20"/>
-        </w:rPr>
-        <w:t xml:space="preserve">Apex Scripting, several proprietary claims systems, </w:t>
-      </w:r>
-      <w:proofErr w:type="spellStart"/>
-      <w:r>
-        <w:rPr>
-          <w:rFonts w:asciiTheme="majorHAnsi" w:hAnsiTheme="majorHAnsi"/>
-          <w:sz w:val="20"/>
-          <w:szCs w:val="20"/>
-        </w:rPr>
-        <w:t>ClaimVantage</w:t>
-      </w:r>
-      <w:proofErr w:type="spellEnd"/>
-      <w:r>
-        <w:rPr>
-          <w:rFonts w:asciiTheme="majorHAnsi" w:hAnsiTheme="majorHAnsi"/>
-          <w:sz w:val="20"/>
-          <w:szCs w:val="20"/>
-        </w:rPr>
-        <w:t xml:space="preserve">, Salesforce, </w:t>
+        <w:t xml:space="preserve">ClaimVantage, Salesforce, </w:t>
       </w:r>
       <w:r>
         <w:rPr>
@@ -2284,25 +2194,7 @@
           <w:sz w:val="22"/>
           <w:szCs w:val="22"/>
         </w:rPr>
-        <w:t xml:space="preserve">decision making and problem solving with regard to project strategy, planning, tactics, resources, technical recommendations, </w:t>
-      </w:r>
-      <w:proofErr w:type="spellStart"/>
-      <w:r>
-        <w:rPr>
-          <w:rFonts w:asciiTheme="majorHAnsi" w:hAnsiTheme="majorHAnsi"/>
-          <w:sz w:val="22"/>
-          <w:szCs w:val="22"/>
-        </w:rPr>
-        <w:t>etc</w:t>
-      </w:r>
-      <w:proofErr w:type="spellEnd"/>
-      <w:r>
-        <w:rPr>
-          <w:rFonts w:asciiTheme="majorHAnsi" w:hAnsiTheme="majorHAnsi"/>
-          <w:sz w:val="22"/>
-          <w:szCs w:val="22"/>
-        </w:rPr>
-        <w:t xml:space="preserve">, along with </w:t>
+        <w:t xml:space="preserve">decision making and problem solving with regard to project strategy, planning, tactics, resources, technical recommendations, etc, along with </w:t>
       </w:r>
       <w:r>
         <w:rPr>
@@ -3112,18 +3004,16 @@
           <w:sz w:val="20"/>
           <w:szCs w:val="20"/>
         </w:rPr>
-        <w:t xml:space="preserve">ASP, </w:t>
-      </w:r>
-      <w:proofErr w:type="spellStart"/>
+        <w:t>ASP, Javascript, VB</w:t>
+      </w:r>
       <w:r>
         <w:rPr>
           <w:rFonts w:asciiTheme="majorHAnsi" w:hAnsiTheme="majorHAnsi"/>
           <w:sz w:val="20"/>
           <w:szCs w:val="20"/>
         </w:rPr>
-        <w:t>Javascript</w:t>
-      </w:r>
-      <w:proofErr w:type="spellEnd"/>
+        <w:t>script, VB – COM, Oracle Forms</w:t>
+      </w:r>
       <w:r>
         <w:rPr>
           <w:rFonts w:asciiTheme="majorHAnsi" w:hAnsiTheme="majorHAnsi"/>
@@ -3132,14 +3022,13 @@
         </w:rPr>
         <w:t xml:space="preserve">, </w:t>
       </w:r>
-      <w:proofErr w:type="spellStart"/>
       <w:r>
         <w:rPr>
           <w:rFonts w:asciiTheme="majorHAnsi" w:hAnsiTheme="majorHAnsi"/>
           <w:sz w:val="20"/>
           <w:szCs w:val="20"/>
         </w:rPr>
-        <w:t>VB</w:t>
+        <w:t xml:space="preserve">XML, </w:t>
       </w:r>
       <w:r>
         <w:rPr>
@@ -3147,69 +3036,8 @@
           <w:sz w:val="20"/>
           <w:szCs w:val="20"/>
         </w:rPr>
-        <w:t>script</w:t>
-      </w:r>
-      <w:proofErr w:type="spellEnd"/>
-      <w:r>
-        <w:rPr>
-          <w:rFonts w:asciiTheme="majorHAnsi" w:hAnsiTheme="majorHAnsi"/>
-          <w:sz w:val="20"/>
-          <w:szCs w:val="20"/>
-        </w:rPr>
-        <w:t>, VB – COM, Oracle Forms</w:t>
-      </w:r>
-      <w:r>
-        <w:rPr>
-          <w:rFonts w:asciiTheme="majorHAnsi" w:hAnsiTheme="majorHAnsi"/>
-          <w:sz w:val="20"/>
-          <w:szCs w:val="20"/>
-        </w:rPr>
-        <w:t xml:space="preserve">, </w:t>
-      </w:r>
-      <w:r>
-        <w:rPr>
-          <w:rFonts w:asciiTheme="majorHAnsi" w:hAnsiTheme="majorHAnsi"/>
-          <w:sz w:val="20"/>
-          <w:szCs w:val="20"/>
-        </w:rPr>
-        <w:t xml:space="preserve">XML, </w:t>
-      </w:r>
-      <w:r>
-        <w:rPr>
-          <w:rFonts w:asciiTheme="majorHAnsi" w:hAnsiTheme="majorHAnsi"/>
-          <w:sz w:val="20"/>
-          <w:szCs w:val="20"/>
-        </w:rPr>
-        <w:t xml:space="preserve">MS Visio, </w:t>
-      </w:r>
-      <w:proofErr w:type="spellStart"/>
-      <w:r>
-        <w:rPr>
-          <w:rFonts w:asciiTheme="majorHAnsi" w:hAnsiTheme="majorHAnsi"/>
-          <w:sz w:val="20"/>
-          <w:szCs w:val="20"/>
-        </w:rPr>
-        <w:t>Magicdraw</w:t>
-      </w:r>
-      <w:proofErr w:type="spellEnd"/>
-      <w:r>
-        <w:rPr>
-          <w:rFonts w:asciiTheme="majorHAnsi" w:hAnsiTheme="majorHAnsi"/>
-          <w:sz w:val="20"/>
-          <w:szCs w:val="20"/>
-        </w:rPr>
-        <w:t xml:space="preserve"> UML, MS Project, Planview Enterprise, HP Quality Center, MS </w:t>
-      </w:r>
-      <w:proofErr w:type="spellStart"/>
-      <w:r>
-        <w:rPr>
-          <w:rFonts w:asciiTheme="majorHAnsi" w:hAnsiTheme="majorHAnsi"/>
-          <w:sz w:val="20"/>
-          <w:szCs w:val="20"/>
-        </w:rPr>
-        <w:t>Sharepoint</w:t>
-      </w:r>
-      <w:proofErr w:type="spellEnd"/>
+        <w:t>MS Visio, Magicdraw UML, MS Project, Planview Enterprise, HP Quality Center, MS Sharepoint</w:t>
+      </w:r>
       <w:r>
         <w:rPr>
           <w:rFonts w:asciiTheme="majorHAnsi" w:hAnsiTheme="majorHAnsi"/>
@@ -3754,85 +3582,31 @@
           <w:sz w:val="20"/>
           <w:szCs w:val="20"/>
         </w:rPr>
-        <w:t xml:space="preserve">ASP, </w:t>
-      </w:r>
-      <w:proofErr w:type="spellStart"/>
+        <w:t>ASP, Javascript, VB</w:t>
+      </w:r>
       <w:r>
         <w:rPr>
           <w:rFonts w:asciiTheme="majorHAnsi" w:hAnsiTheme="majorHAnsi"/>
           <w:sz w:val="20"/>
           <w:szCs w:val="20"/>
         </w:rPr>
-        <w:t>Javascript</w:t>
-      </w:r>
-      <w:proofErr w:type="spellEnd"/>
+        <w:t xml:space="preserve">script, </w:t>
+      </w:r>
       <w:r>
         <w:rPr>
           <w:rFonts w:asciiTheme="majorHAnsi" w:hAnsiTheme="majorHAnsi"/>
           <w:sz w:val="20"/>
           <w:szCs w:val="20"/>
         </w:rPr>
-        <w:t xml:space="preserve">, </w:t>
-      </w:r>
-      <w:proofErr w:type="spellStart"/>
+        <w:t>XML/</w:t>
+      </w:r>
       <w:r>
         <w:rPr>
           <w:rFonts w:asciiTheme="majorHAnsi" w:hAnsiTheme="majorHAnsi"/>
           <w:sz w:val="20"/>
           <w:szCs w:val="20"/>
         </w:rPr>
-        <w:t>VB</w:t>
-      </w:r>
-      <w:r>
-        <w:rPr>
-          <w:rFonts w:asciiTheme="majorHAnsi" w:hAnsiTheme="majorHAnsi"/>
-          <w:sz w:val="20"/>
-          <w:szCs w:val="20"/>
-        </w:rPr>
-        <w:t>script</w:t>
-      </w:r>
-      <w:proofErr w:type="spellEnd"/>
-      <w:r>
-        <w:rPr>
-          <w:rFonts w:asciiTheme="majorHAnsi" w:hAnsiTheme="majorHAnsi"/>
-          <w:sz w:val="20"/>
-          <w:szCs w:val="20"/>
-        </w:rPr>
-        <w:t xml:space="preserve">, </w:t>
-      </w:r>
-      <w:r>
-        <w:rPr>
-          <w:rFonts w:asciiTheme="majorHAnsi" w:hAnsiTheme="majorHAnsi"/>
-          <w:sz w:val="20"/>
-          <w:szCs w:val="20"/>
-        </w:rPr>
-        <w:t>XML/</w:t>
-      </w:r>
-      <w:r>
-        <w:rPr>
-          <w:rFonts w:asciiTheme="majorHAnsi" w:hAnsiTheme="majorHAnsi"/>
-          <w:sz w:val="20"/>
-          <w:szCs w:val="20"/>
-        </w:rPr>
-        <w:t xml:space="preserve">XSL, Web Services interfaces, Java applets and servlets, EDI, </w:t>
-      </w:r>
-      <w:proofErr w:type="spellStart"/>
-      <w:r>
-        <w:rPr>
-          <w:rFonts w:asciiTheme="majorHAnsi" w:hAnsiTheme="majorHAnsi"/>
-          <w:sz w:val="20"/>
-          <w:szCs w:val="20"/>
-        </w:rPr>
-        <w:t>LaGarde</w:t>
-      </w:r>
-      <w:proofErr w:type="spellEnd"/>
-      <w:r>
-        <w:rPr>
-          <w:rFonts w:asciiTheme="majorHAnsi" w:hAnsiTheme="majorHAnsi"/>
-          <w:sz w:val="20"/>
-          <w:szCs w:val="20"/>
-        </w:rPr>
-        <w:t xml:space="preserve"> Storefront 5.0, MS Frontpage</w:t>
+        <w:t>XSL, Web Services interfaces, Java applets and servlets, EDI, LaGarde Storefront 5.0, MS Frontpage</w:t>
       </w:r>
       <w:r>
         <w:rPr>
@@ -4301,23 +4075,21 @@
         </w:rPr>
         <w:t xml:space="preserve">HTML, DHTML, </w:t>
       </w:r>
-      <w:proofErr w:type="spellStart"/>
       <w:r>
         <w:rPr>
           <w:rFonts w:asciiTheme="majorHAnsi" w:hAnsiTheme="majorHAnsi"/>
           <w:sz w:val="20"/>
           <w:szCs w:val="20"/>
         </w:rPr>
-        <w:t>Javascript</w:t>
-      </w:r>
-      <w:proofErr w:type="spellEnd"/>
+        <w:t xml:space="preserve">Javascript, </w:t>
+      </w:r>
       <w:r>
         <w:rPr>
           <w:rFonts w:asciiTheme="majorHAnsi" w:hAnsiTheme="majorHAnsi"/>
           <w:sz w:val="20"/>
           <w:szCs w:val="20"/>
         </w:rPr>
-        <w:t xml:space="preserve">, </w:t>
+        <w:t xml:space="preserve">CSS, </w:t>
       </w:r>
       <w:r>
         <w:rPr>
@@ -4325,7 +4097,7 @@
           <w:sz w:val="20"/>
           <w:szCs w:val="20"/>
         </w:rPr>
-        <w:t xml:space="preserve">CSS, </w:t>
+        <w:t>SQL Server</w:t>
       </w:r>
       <w:r>
         <w:rPr>
@@ -4333,7 +4105,7 @@
           <w:sz w:val="20"/>
           <w:szCs w:val="20"/>
         </w:rPr>
-        <w:t>SQL Server</w:t>
+        <w:t>, T-SQL</w:t>
       </w:r>
       <w:r>
         <w:rPr>
@@ -4341,7 +4113,7 @@
           <w:sz w:val="20"/>
           <w:szCs w:val="20"/>
         </w:rPr>
-        <w:t>, T-SQL</w:t>
+        <w:t xml:space="preserve">, </w:t>
       </w:r>
       <w:r>
         <w:rPr>
@@ -4349,7 +4121,7 @@
           <w:sz w:val="20"/>
           <w:szCs w:val="20"/>
         </w:rPr>
-        <w:t xml:space="preserve">, </w:t>
+        <w:t xml:space="preserve">SQL, </w:t>
       </w:r>
       <w:r>
         <w:rPr>
@@ -4357,7 +4129,7 @@
           <w:sz w:val="20"/>
           <w:szCs w:val="20"/>
         </w:rPr>
-        <w:t xml:space="preserve">SQL, </w:t>
+        <w:t xml:space="preserve">MS Access, </w:t>
       </w:r>
       <w:r>
         <w:rPr>
@@ -4365,33 +4137,7 @@
           <w:sz w:val="20"/>
           <w:szCs w:val="20"/>
         </w:rPr>
-        <w:t xml:space="preserve">MS Access, </w:t>
-      </w:r>
-      <w:r>
-        <w:rPr>
-          <w:rFonts w:asciiTheme="majorHAnsi" w:hAnsiTheme="majorHAnsi"/>
-          <w:sz w:val="20"/>
-          <w:szCs w:val="20"/>
-        </w:rPr>
-        <w:t xml:space="preserve">MS Commerce Server 3.0, </w:t>
-      </w:r>
-      <w:proofErr w:type="spellStart"/>
-      <w:r>
-        <w:rPr>
-          <w:rFonts w:asciiTheme="majorHAnsi" w:hAnsiTheme="majorHAnsi"/>
-          <w:sz w:val="20"/>
-          <w:szCs w:val="20"/>
-        </w:rPr>
-        <w:t>LaGarde</w:t>
-      </w:r>
-      <w:proofErr w:type="spellEnd"/>
-      <w:r>
-        <w:rPr>
-          <w:rFonts w:asciiTheme="majorHAnsi" w:hAnsiTheme="majorHAnsi"/>
-          <w:sz w:val="20"/>
-          <w:szCs w:val="20"/>
-        </w:rPr>
-        <w:t xml:space="preserve"> StoreFront2000, Microsoft Back Office</w:t>
+        <w:t>MS Commerce Server 3.0, LaGarde StoreFront2000, Microsoft Back Office</w:t>
       </w:r>
       <w:r>
         <w:rPr>
@@ -4643,21 +4389,7 @@
         <w:rPr>
           <w:rFonts w:asciiTheme="majorHAnsi" w:hAnsiTheme="majorHAnsi"/>
         </w:rPr>
-        <w:t xml:space="preserve">Certified Product Owner – </w:t>
-      </w:r>
-      <w:proofErr w:type="spellStart"/>
-      <w:r>
-        <w:rPr>
-          <w:rFonts w:asciiTheme="majorHAnsi" w:hAnsiTheme="majorHAnsi"/>
-        </w:rPr>
-        <w:t>ScrumStudy</w:t>
-      </w:r>
-      <w:proofErr w:type="spellEnd"/>
-      <w:r>
-        <w:rPr>
-          <w:rFonts w:asciiTheme="majorHAnsi" w:hAnsiTheme="majorHAnsi"/>
-        </w:rPr>
-        <w:t xml:space="preserve"> (2018)</w:t>
+        <w:t>Certified Product Owner – ScrumStudy (2018)</w:t>
       </w:r>
     </w:p>
     <w:p>
@@ -4671,21 +4403,7 @@
         <w:rPr>
           <w:rFonts w:asciiTheme="majorHAnsi" w:hAnsiTheme="majorHAnsi"/>
         </w:rPr>
-        <w:t xml:space="preserve">Certified Scrum Master – </w:t>
-      </w:r>
-      <w:proofErr w:type="spellStart"/>
-      <w:r>
-        <w:rPr>
-          <w:rFonts w:asciiTheme="majorHAnsi" w:hAnsiTheme="majorHAnsi"/>
-        </w:rPr>
-        <w:t>ScrumStudy</w:t>
-      </w:r>
-      <w:proofErr w:type="spellEnd"/>
-      <w:r>
-        <w:rPr>
-          <w:rFonts w:asciiTheme="majorHAnsi" w:hAnsiTheme="majorHAnsi"/>
-        </w:rPr>
-        <w:t xml:space="preserve"> (2018)</w:t>
+        <w:t>Certified Scrum Master – ScrumStudy (2018)</w:t>
       </w:r>
     </w:p>
     <w:p>
@@ -8787,6 +8505,18 @@
       <w:contextualSpacing/>
     </w:pPr>
   </w:style>
+  <w:style w:type="character" w:styleId="UnresolvedMention">
+    <w:name w:val="Unresolved Mention"/>
+    <w:basedOn w:val="DefaultParagraphFont"/>
+    <w:uiPriority w:val="99"/>
+    <w:semiHidden/>
+    <w:unhideWhenUsed/>
+    <w:rsid w:val="00D413C5"/>
+    <w:rPr>
+      <w:color w:val="605E5C"/>
+      <w:shd w:val="clear" w:color="auto" w:fill="E1DFDD"/>
+    </w:rPr>
+  </w:style>
 </w:styles>
 </file>
 

</xml_diff>